<commit_message>
fiexed error on resume
</commit_message>
<xml_diff>
--- a/attached files/resume.docx
+++ b/attached files/resume.docx
@@ -536,33 +536,15 @@
                 <w:rFonts w:ascii="Arial" w:eastAsia="Arial" w:hAnsi="Arial" w:cs="Arial"/>
                 <w:color w:val="000000"/>
               </w:rPr>
-              <w:t xml:space="preserve">, HTML, CSS, </w:t>
-            </w:r>
-            <w:proofErr w:type="spellStart"/>
-            <w:r>
-              <w:rPr>
-                <w:rFonts w:ascii="Arial" w:eastAsia="Arial" w:hAnsi="Arial" w:cs="Arial"/>
-                <w:color w:val="000000"/>
-              </w:rPr>
-              <w:t>JQuery</w:t>
-            </w:r>
-            <w:proofErr w:type="spellEnd"/>
-            <w:r>
-              <w:rPr>
-                <w:rFonts w:ascii="Arial" w:eastAsia="Arial" w:hAnsi="Arial" w:cs="Arial"/>
-                <w:color w:val="000000"/>
-              </w:rPr>
-              <w:t xml:space="preserve">, </w:t>
-            </w:r>
-            <w:proofErr w:type="spellStart"/>
-            <w:r>
-              <w:rPr>
-                <w:rFonts w:ascii="Arial" w:eastAsia="Arial" w:hAnsi="Arial" w:cs="Arial"/>
-                <w:color w:val="000000"/>
-              </w:rPr>
-              <w:t>Boostrap</w:t>
-            </w:r>
-            <w:proofErr w:type="spellEnd"/>
+              <w:t>script</w:t>
+            </w:r>
+            <w:r>
+              <w:rPr>
+                <w:rFonts w:ascii="Arial" w:eastAsia="Arial" w:hAnsi="Arial" w:cs="Arial"/>
+                <w:color w:val="000000"/>
+              </w:rPr>
+              <w:t>, HTML, CSS, JQuery, Boostrap</w:t>
+            </w:r>
             <w:r>
               <w:rPr>
                 <w:rFonts w:ascii="Arial" w:eastAsia="Arial" w:hAnsi="Arial" w:cs="Arial"/>
@@ -792,19 +774,11 @@
                 <w:rFonts w:ascii="Arial" w:hAnsi="Arial" w:cs="Arial"/>
               </w:rPr>
             </w:pPr>
-            <w:proofErr w:type="spellStart"/>
             <w:r>
               <w:rPr>
                 <w:rFonts w:ascii="Arial" w:hAnsi="Arial" w:cs="Arial"/>
               </w:rPr>
-              <w:t>Chipostle</w:t>
-            </w:r>
-            <w:proofErr w:type="spellEnd"/>
-            <w:r>
-              <w:rPr>
-                <w:rFonts w:ascii="Arial" w:hAnsi="Arial" w:cs="Arial"/>
-              </w:rPr>
-              <w:t xml:space="preserve"> cashier</w:t>
+              <w:t>Chipostle cashier</w:t>
             </w:r>
             <w:r>
               <w:rPr>
@@ -981,13 +955,8 @@
             <w:pPr>
               <w:spacing w:after="0" w:line="240" w:lineRule="auto"/>
             </w:pPr>
-            <w:proofErr w:type="spellStart"/>
-            <w:r>
-              <w:t>Pokemon</w:t>
-            </w:r>
-            <w:proofErr w:type="spellEnd"/>
-            <w:r>
-              <w:t xml:space="preserve"> API</w:t>
+            <w:r>
+              <w:t>Pokemon API</w:t>
             </w:r>
           </w:p>
         </w:tc>
@@ -1014,7 +983,6 @@
                 <w:rFonts w:ascii="Calibri" w:eastAsia="Calibri" w:hAnsi="Calibri" w:cs="Calibri"/>
               </w:rPr>
             </w:pPr>
-            <w:proofErr w:type="spellStart"/>
             <w:r>
               <w:rPr>
                 <w:rFonts w:ascii="Arial" w:eastAsia="Arial" w:hAnsi="Arial" w:cs="Arial"/>
@@ -1022,7 +990,6 @@
               </w:rPr>
               <w:t>Cohotrolodox</w:t>
             </w:r>
-            <w:proofErr w:type="spellEnd"/>
           </w:p>
         </w:tc>
       </w:tr>
@@ -1055,23 +1022,7 @@
                 <w:rFonts w:ascii="Arial" w:eastAsia="Arial" w:hAnsi="Arial" w:cs="Arial"/>
                 <w:color w:val="000000"/>
               </w:rPr>
-              <w:t xml:space="preserve">Created a website that pulled from an API to pull </w:t>
-            </w:r>
-            <w:proofErr w:type="spellStart"/>
-            <w:r>
-              <w:rPr>
-                <w:rFonts w:ascii="Arial" w:eastAsia="Arial" w:hAnsi="Arial" w:cs="Arial"/>
-                <w:color w:val="000000"/>
-              </w:rPr>
-              <w:t>pokemon</w:t>
-            </w:r>
-            <w:proofErr w:type="spellEnd"/>
-            <w:r>
-              <w:rPr>
-                <w:rFonts w:ascii="Arial" w:eastAsia="Arial" w:hAnsi="Arial" w:cs="Arial"/>
-                <w:color w:val="000000"/>
-              </w:rPr>
-              <w:t xml:space="preserve"> information</w:t>
+              <w:t>Created a website that pulled from an API to pull pokemon information</w:t>
             </w:r>
           </w:p>
           <w:p>
@@ -1168,14 +1119,12 @@
                 <w:rFonts w:ascii="Calibri" w:eastAsia="Calibri" w:hAnsi="Calibri" w:cs="Calibri"/>
               </w:rPr>
             </w:pPr>
-            <w:proofErr w:type="spellStart"/>
             <w:r>
               <w:rPr>
                 <w:rFonts w:ascii="Calibri" w:eastAsia="Calibri" w:hAnsi="Calibri" w:cs="Calibri"/>
               </w:rPr>
               <w:t>PixelMaze</w:t>
             </w:r>
-            <w:proofErr w:type="spellEnd"/>
           </w:p>
         </w:tc>
       </w:tr>
@@ -1245,21 +1194,7 @@
               <w:rPr>
                 <w:rFonts w:ascii="Calibri" w:eastAsia="Calibri" w:hAnsi="Calibri" w:cs="Calibri"/>
               </w:rPr>
-              <w:t xml:space="preserve">A </w:t>
-            </w:r>
-            <w:proofErr w:type="spellStart"/>
-            <w:r>
-              <w:rPr>
-                <w:rFonts w:ascii="Calibri" w:eastAsia="Calibri" w:hAnsi="Calibri" w:cs="Calibri"/>
-              </w:rPr>
-              <w:t>pac</w:t>
-            </w:r>
-            <w:proofErr w:type="spellEnd"/>
-            <w:r>
-              <w:rPr>
-                <w:rFonts w:ascii="Calibri" w:eastAsia="Calibri" w:hAnsi="Calibri" w:cs="Calibri"/>
-              </w:rPr>
-              <w:t>-man like game</w:t>
+              <w:t>A pac-man like game</w:t>
             </w:r>
           </w:p>
         </w:tc>

</xml_diff>